<commit_message>
Úprava dokumentace - Přihlášení/Úprava údajů
</commit_message>
<xml_diff>
--- a/Dokumentace/uzivatelDokumentace/DOC_prihlaseni_uprava_udaju.docx
+++ b/Dokumentace/uzivatelDokumentace/DOC_prihlaseni_uprava_udaju.docx
@@ -45,7 +45,7 @@
     </w:p>
     <w:p>
       <w:pPr>
-        <w:pStyle w:val="ListParagraph"/>
+        <w:pStyle w:val="Odstavecseseznamem"/>
         <w:numPr>
           <w:ilvl w:val="0"/>
           <w:numId w:val="1"/>
@@ -64,31 +64,19 @@
           <w:sz w:val="28"/>
           <w:szCs w:val="28"/>
         </w:rPr>
-        <w:t>Struktura formuláře na stránce</w:t>
-      </w:r>
-    </w:p>
-    <w:p>
-      <w:pPr>
-        <w:rPr>
-          <w:b/>
-          <w:bCs/>
-          <w:sz w:val="28"/>
-          <w:szCs w:val="28"/>
-        </w:rPr>
-      </w:pPr>
-      <w:r>
-        <w:rPr>
-          <w:b/>
-          <w:bCs/>
-          <w:noProof/>
-          <w:sz w:val="28"/>
-          <w:szCs w:val="28"/>
-        </w:rPr>
         <w:drawing>
-          <wp:inline distT="0" distB="0" distL="0" distR="0" wp14:anchorId="19BA449A" wp14:editId="19E68324">
-            <wp:extent cx="2353003" cy="933580"/>
-            <wp:effectExtent l="0" t="0" r="9525" b="0"/>
-            <wp:docPr id="1" name="Picture 1"/>
+          <wp:anchor distT="0" distB="0" distL="114300" distR="114300" simplePos="0" relativeHeight="251658240" behindDoc="0" locked="0" layoutInCell="1" allowOverlap="1" wp14:anchorId="51A1F8A0" wp14:editId="499B8806">
+            <wp:simplePos x="0" y="0"/>
+            <wp:positionH relativeFrom="column">
+              <wp:posOffset>3905250</wp:posOffset>
+            </wp:positionH>
+            <wp:positionV relativeFrom="paragraph">
+              <wp:posOffset>1905</wp:posOffset>
+            </wp:positionV>
+            <wp:extent cx="1819275" cy="1028700"/>
+            <wp:effectExtent l="0" t="0" r="0" b="0"/>
+            <wp:wrapSquare wrapText="bothSides"/>
+            <wp:docPr id="1" name="Obrázek 1"/>
             <wp:cNvGraphicFramePr>
               <a:graphicFrameLocks xmlns:a="http://schemas.openxmlformats.org/drawingml/2006/main" noChangeAspect="1"/>
             </wp:cNvGraphicFramePr>
@@ -100,7 +88,13 @@
                     <pic:cNvPicPr/>
                   </pic:nvPicPr>
                   <pic:blipFill>
-                    <a:blip r:embed="rId7"/>
+                    <a:blip r:embed="rId7">
+                      <a:extLst>
+                        <a:ext uri="{28A0092B-C50C-407E-A947-70E740481C1C}">
+                          <a14:useLocalDpi xmlns:a14="http://schemas.microsoft.com/office/drawing/2010/main" val="0"/>
+                        </a:ext>
+                      </a:extLst>
+                    </a:blip>
                     <a:stretch>
                       <a:fillRect/>
                     </a:stretch>
@@ -108,7 +102,7 @@
                   <pic:spPr>
                     <a:xfrm>
                       <a:off x="0" y="0"/>
-                      <a:ext cx="2353003" cy="933580"/>
+                      <a:ext cx="1819275" cy="1028700"/>
                     </a:xfrm>
                     <a:prstGeom prst="rect">
                       <a:avLst/>
@@ -117,23 +111,22 @@
                 </pic:pic>
               </a:graphicData>
             </a:graphic>
-          </wp:inline>
+          </wp:anchor>
         </w:drawing>
       </w:r>
-    </w:p>
-    <w:p>
-      <w:pPr>
+      <w:r>
         <w:rPr>
           <w:b/>
           <w:bCs/>
           <w:sz w:val="28"/>
           <w:szCs w:val="28"/>
         </w:rPr>
-      </w:pPr>
-    </w:p>
-    <w:p>
-      <w:pPr>
-        <w:pStyle w:val="ListParagraph"/>
+        <w:t>Struktura formuláře na stránce</w:t>
+      </w:r>
+    </w:p>
+    <w:p>
+      <w:pPr>
+        <w:pStyle w:val="Odstavecseseznamem"/>
         <w:numPr>
           <w:ilvl w:val="0"/>
           <w:numId w:val="1"/>
@@ -157,7 +150,7 @@
     </w:p>
     <w:p>
       <w:pPr>
-        <w:pStyle w:val="ListParagraph"/>
+        <w:pStyle w:val="Odstavecseseznamem"/>
         <w:numPr>
           <w:ilvl w:val="0"/>
           <w:numId w:val="4"/>
@@ -209,7 +202,7 @@
     </w:p>
     <w:p>
       <w:pPr>
-        <w:pStyle w:val="ListParagraph"/>
+        <w:pStyle w:val="Odstavecseseznamem"/>
         <w:numPr>
           <w:ilvl w:val="0"/>
           <w:numId w:val="4"/>
@@ -247,6 +240,213 @@
         <w:ind w:left="360"/>
       </w:pPr>
       <w:r>
+        <w:rPr>
+          <w:b/>
+          <w:bCs/>
+          <w:noProof/>
+          <w:sz w:val="28"/>
+          <w:szCs w:val="28"/>
+        </w:rPr>
+        <mc:AlternateContent>
+          <mc:Choice Requires="wps">
+            <w:drawing>
+              <wp:anchor distT="45720" distB="45720" distL="114300" distR="114300" simplePos="0" relativeHeight="251660288" behindDoc="0" locked="0" layoutInCell="1" allowOverlap="1" wp14:anchorId="6D7097FD" wp14:editId="60A9E357">
+                <wp:simplePos x="0" y="0"/>
+                <wp:positionH relativeFrom="column">
+                  <wp:posOffset>3728085</wp:posOffset>
+                </wp:positionH>
+                <wp:positionV relativeFrom="paragraph">
+                  <wp:posOffset>109220</wp:posOffset>
+                </wp:positionV>
+                <wp:extent cx="2360930" cy="1404620"/>
+                <wp:effectExtent l="0" t="0" r="0" b="0"/>
+                <wp:wrapSquare wrapText="bothSides"/>
+                <wp:docPr id="217" name="Textové pole 2"/>
+                <wp:cNvGraphicFramePr>
+                  <a:graphicFrameLocks xmlns:a="http://schemas.openxmlformats.org/drawingml/2006/main"/>
+                </wp:cNvGraphicFramePr>
+                <a:graphic xmlns:a="http://schemas.openxmlformats.org/drawingml/2006/main">
+                  <a:graphicData uri="http://schemas.microsoft.com/office/word/2010/wordprocessingShape">
+                    <wps:wsp>
+                      <wps:cNvSpPr txBox="1">
+                        <a:spLocks noChangeArrowheads="1"/>
+                      </wps:cNvSpPr>
+                      <wps:spPr bwMode="auto">
+                        <a:xfrm>
+                          <a:off x="0" y="0"/>
+                          <a:ext cx="2360930" cy="1404620"/>
+                        </a:xfrm>
+                        <a:prstGeom prst="rect">
+                          <a:avLst/>
+                        </a:prstGeom>
+                        <a:noFill/>
+                        <a:ln>
+                          <a:noFill/>
+                        </a:ln>
+                      </wps:spPr>
+                      <wps:style>
+                        <a:lnRef idx="0">
+                          <a:scrgbClr r="0" g="0" b="0"/>
+                        </a:lnRef>
+                        <a:fillRef idx="0">
+                          <a:scrgbClr r="0" g="0" b="0"/>
+                        </a:fillRef>
+                        <a:effectRef idx="0">
+                          <a:scrgbClr r="0" g="0" b="0"/>
+                        </a:effectRef>
+                        <a:fontRef idx="minor">
+                          <a:schemeClr val="dk1"/>
+                        </a:fontRef>
+                      </wps:style>
+                      <wps:txbx>
+                        <w:txbxContent>
+                          <w:p>
+                            <w:pPr>
+                              <w:jc w:val="center"/>
+                              <w:rPr>
+                                <w:sz w:val="18"/>
+                                <w:szCs w:val="18"/>
+                                <w:lang w:val="en-US"/>
+                              </w:rPr>
+                            </w:pPr>
+                            <w:proofErr w:type="spellStart"/>
+                            <w:r>
+                              <w:rPr>
+                                <w:sz w:val="18"/>
+                                <w:szCs w:val="18"/>
+                                <w:lang w:val="en-US"/>
+                              </w:rPr>
+                              <w:t>Obrázek</w:t>
+                            </w:r>
+                            <w:proofErr w:type="spellEnd"/>
+                            <w:r>
+                              <w:rPr>
+                                <w:sz w:val="18"/>
+                                <w:szCs w:val="18"/>
+                                <w:lang w:val="en-US"/>
+                              </w:rPr>
+                              <w:t xml:space="preserve"> 1: </w:t>
+                            </w:r>
+                            <w:proofErr w:type="spellStart"/>
+                            <w:r>
+                              <w:rPr>
+                                <w:sz w:val="18"/>
+                                <w:szCs w:val="18"/>
+                                <w:lang w:val="en-US"/>
+                              </w:rPr>
+                              <w:t>Přihlašovací</w:t>
+                            </w:r>
+                            <w:proofErr w:type="spellEnd"/>
+                            <w:r>
+                              <w:rPr>
+                                <w:sz w:val="18"/>
+                                <w:szCs w:val="18"/>
+                                <w:lang w:val="en-US"/>
+                              </w:rPr>
+                              <w:t xml:space="preserve"> </w:t>
+                            </w:r>
+                            <w:proofErr w:type="spellStart"/>
+                            <w:r>
+                              <w:rPr>
+                                <w:sz w:val="18"/>
+                                <w:szCs w:val="18"/>
+                                <w:lang w:val="en-US"/>
+                              </w:rPr>
+                              <w:t>formulář</w:t>
+                            </w:r>
+                            <w:proofErr w:type="spellEnd"/>
+                          </w:p>
+                        </w:txbxContent>
+                      </wps:txbx>
+                      <wps:bodyPr rot="0" vert="horz" wrap="square" lIns="91440" tIns="45720" rIns="91440" bIns="45720" anchor="t" anchorCtr="0">
+                        <a:spAutoFit/>
+                      </wps:bodyPr>
+                    </wps:wsp>
+                  </a:graphicData>
+                </a:graphic>
+                <wp14:sizeRelH relativeFrom="margin">
+                  <wp14:pctWidth>40000</wp14:pctWidth>
+                </wp14:sizeRelH>
+                <wp14:sizeRelV relativeFrom="margin">
+                  <wp14:pctHeight>20000</wp14:pctHeight>
+                </wp14:sizeRelV>
+              </wp:anchor>
+            </w:drawing>
+          </mc:Choice>
+          <mc:Fallback>
+            <w:pict>
+              <v:shapetype w14:anchorId="6D7097FD" id="_x0000_t202" coordsize="21600,21600" o:spt="202" path="m,l,21600r21600,l21600,xe">
+                <v:stroke joinstyle="miter"/>
+                <v:path gradientshapeok="t" o:connecttype="rect"/>
+              </v:shapetype>
+              <v:shape id="Textové pole 2" o:spid="_x0000_s1026" type="#_x0000_t202" style="position:absolute;left:0;text-align:left;margin-left:293.55pt;margin-top:8.6pt;width:185.9pt;height:110.6pt;z-index:251660288;visibility:visible;mso-wrap-style:square;mso-width-percent:400;mso-height-percent:200;mso-wrap-distance-left:9pt;mso-wrap-distance-top:3.6pt;mso-wrap-distance-right:9pt;mso-wrap-distance-bottom:3.6pt;mso-position-horizontal:absolute;mso-position-horizontal-relative:text;mso-position-vertical:absolute;mso-position-vertical-relative:text;mso-width-percent:400;mso-height-percent:200;mso-width-relative:margin;mso-height-relative:margin;v-text-anchor:top" o:gfxdata="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" filled="f" stroked="f">
+                <v:textbox style="mso-fit-shape-to-text:t">
+                  <w:txbxContent>
+                    <w:p>
+                      <w:pPr>
+                        <w:jc w:val="center"/>
+                        <w:rPr>
+                          <w:sz w:val="18"/>
+                          <w:szCs w:val="18"/>
+                          <w:lang w:val="en-US"/>
+                        </w:rPr>
+                      </w:pPr>
+                      <w:proofErr w:type="spellStart"/>
+                      <w:r>
+                        <w:rPr>
+                          <w:sz w:val="18"/>
+                          <w:szCs w:val="18"/>
+                          <w:lang w:val="en-US"/>
+                        </w:rPr>
+                        <w:t>Obrázek</w:t>
+                      </w:r>
+                      <w:proofErr w:type="spellEnd"/>
+                      <w:r>
+                        <w:rPr>
+                          <w:sz w:val="18"/>
+                          <w:szCs w:val="18"/>
+                          <w:lang w:val="en-US"/>
+                        </w:rPr>
+                        <w:t xml:space="preserve"> 1: </w:t>
+                      </w:r>
+                      <w:proofErr w:type="spellStart"/>
+                      <w:r>
+                        <w:rPr>
+                          <w:sz w:val="18"/>
+                          <w:szCs w:val="18"/>
+                          <w:lang w:val="en-US"/>
+                        </w:rPr>
+                        <w:t>Přihlašovací</w:t>
+                      </w:r>
+                      <w:proofErr w:type="spellEnd"/>
+                      <w:r>
+                        <w:rPr>
+                          <w:sz w:val="18"/>
+                          <w:szCs w:val="18"/>
+                          <w:lang w:val="en-US"/>
+                        </w:rPr>
+                        <w:t xml:space="preserve"> </w:t>
+                      </w:r>
+                      <w:proofErr w:type="spellStart"/>
+                      <w:r>
+                        <w:rPr>
+                          <w:sz w:val="18"/>
+                          <w:szCs w:val="18"/>
+                          <w:lang w:val="en-US"/>
+                        </w:rPr>
+                        <w:t>formulář</w:t>
+                      </w:r>
+                      <w:proofErr w:type="spellEnd"/>
+                    </w:p>
+                  </w:txbxContent>
+                </v:textbox>
+                <w10:wrap type="square"/>
+              </v:shape>
+            </w:pict>
+          </mc:Fallback>
+        </mc:AlternateContent>
+      </w:r>
+      <w:r>
         <w:t>Pokud bylo zadáno spr</w:t>
       </w:r>
       <w:r>
@@ -325,16 +525,7 @@
           <w:sz w:val="40"/>
           <w:szCs w:val="40"/>
         </w:rPr>
-        <w:t xml:space="preserve"> </w:t>
-      </w:r>
-      <w:r>
-        <w:rPr>
-          <w:b/>
-          <w:bCs/>
-          <w:sz w:val="40"/>
-          <w:szCs w:val="40"/>
-        </w:rPr>
-        <w:t>úprava uživatelských údajů</w:t>
+        <w:t xml:space="preserve"> úprava uživatelských údajů</w:t>
       </w:r>
     </w:p>
     <w:p>
@@ -342,15 +533,12 @@
         <w:t>Tento dokument slouží jako popis a návod</w:t>
       </w:r>
       <w:r>
-        <w:t xml:space="preserve"> </w:t>
-      </w:r>
-      <w:r>
-        <w:t>úpravy uživatelských údajů.</w:t>
-      </w:r>
-    </w:p>
-    <w:p>
-      <w:pPr>
-        <w:pStyle w:val="ListParagraph"/>
+        <w:t xml:space="preserve"> úpravy uživatelských údajů.</w:t>
+      </w:r>
+    </w:p>
+    <w:p>
+      <w:pPr>
+        <w:pStyle w:val="Odstavecseseznamem"/>
         <w:numPr>
           <w:ilvl w:val="0"/>
           <w:numId w:val="5"/>
@@ -373,12 +561,15 @@
       </w:r>
     </w:p>
     <w:p>
+      <w:pPr>
+        <w:jc w:val="center"/>
+      </w:pPr>
       <w:r>
         <w:drawing>
-          <wp:inline distT="0" distB="0" distL="0" distR="0" wp14:anchorId="09C9B222" wp14:editId="7E3C21A0">
-            <wp:extent cx="3505200" cy="3151536"/>
+          <wp:inline distT="0" distB="0" distL="0" distR="0" wp14:anchorId="66D49BF5" wp14:editId="1AF3D82A">
+            <wp:extent cx="4556280" cy="3148012"/>
             <wp:effectExtent l="0" t="0" r="0" b="0"/>
-            <wp:docPr id="4" name="Picture 4"/>
+            <wp:docPr id="2" name="Obrázek 2"/>
             <wp:cNvGraphicFramePr>
               <a:graphicFrameLocks xmlns:a="http://schemas.openxmlformats.org/drawingml/2006/main" noChangeAspect="1"/>
             </wp:cNvGraphicFramePr>
@@ -398,7 +589,7 @@
                   <pic:spPr>
                     <a:xfrm>
                       <a:off x="0" y="0"/>
-                      <a:ext cx="3517350" cy="3162460"/>
+                      <a:ext cx="4576842" cy="3162218"/>
                     </a:xfrm>
                     <a:prstGeom prst="rect">
                       <a:avLst/>
@@ -411,10 +602,283 @@
         </w:drawing>
       </w:r>
     </w:p>
+    <w:p>
+      <w:r>
+        <w:rPr>
+          <w:b/>
+          <w:bCs/>
+          <w:noProof/>
+          <w:sz w:val="28"/>
+          <w:szCs w:val="28"/>
+        </w:rPr>
+        <mc:AlternateContent>
+          <mc:Choice Requires="wps">
+            <w:drawing>
+              <wp:anchor distT="45720" distB="45720" distL="114300" distR="114300" simplePos="0" relativeHeight="251662336" behindDoc="0" locked="0" layoutInCell="1" allowOverlap="1" wp14:anchorId="43322DC6" wp14:editId="1457862D">
+                <wp:simplePos x="0" y="0"/>
+                <wp:positionH relativeFrom="column">
+                  <wp:posOffset>1847850</wp:posOffset>
+                </wp:positionH>
+                <wp:positionV relativeFrom="paragraph">
+                  <wp:posOffset>3810</wp:posOffset>
+                </wp:positionV>
+                <wp:extent cx="2360930" cy="247650"/>
+                <wp:effectExtent l="0" t="0" r="0" b="0"/>
+                <wp:wrapSquare wrapText="bothSides"/>
+                <wp:docPr id="3" name="Textové pole 2"/>
+                <wp:cNvGraphicFramePr>
+                  <a:graphicFrameLocks xmlns:a="http://schemas.openxmlformats.org/drawingml/2006/main"/>
+                </wp:cNvGraphicFramePr>
+                <a:graphic xmlns:a="http://schemas.openxmlformats.org/drawingml/2006/main">
+                  <a:graphicData uri="http://schemas.microsoft.com/office/word/2010/wordprocessingShape">
+                    <wps:wsp>
+                      <wps:cNvSpPr txBox="1">
+                        <a:spLocks noChangeArrowheads="1"/>
+                      </wps:cNvSpPr>
+                      <wps:spPr bwMode="auto">
+                        <a:xfrm>
+                          <a:off x="0" y="0"/>
+                          <a:ext cx="2360930" cy="247650"/>
+                        </a:xfrm>
+                        <a:prstGeom prst="rect">
+                          <a:avLst/>
+                        </a:prstGeom>
+                        <a:noFill/>
+                        <a:ln>
+                          <a:noFill/>
+                        </a:ln>
+                      </wps:spPr>
+                      <wps:style>
+                        <a:lnRef idx="0">
+                          <a:scrgbClr r="0" g="0" b="0"/>
+                        </a:lnRef>
+                        <a:fillRef idx="0">
+                          <a:scrgbClr r="0" g="0" b="0"/>
+                        </a:fillRef>
+                        <a:effectRef idx="0">
+                          <a:scrgbClr r="0" g="0" b="0"/>
+                        </a:effectRef>
+                        <a:fontRef idx="minor">
+                          <a:schemeClr val="dk1"/>
+                        </a:fontRef>
+                      </wps:style>
+                      <wps:txbx>
+                        <w:txbxContent>
+                          <w:p>
+                            <w:pPr>
+                              <w:jc w:val="center"/>
+                              <w:rPr>
+                                <w:sz w:val="18"/>
+                                <w:szCs w:val="18"/>
+                                <w:lang w:val="en-US"/>
+                              </w:rPr>
+                            </w:pPr>
+                            <w:proofErr w:type="spellStart"/>
+                            <w:r>
+                              <w:rPr>
+                                <w:sz w:val="18"/>
+                                <w:szCs w:val="18"/>
+                                <w:lang w:val="en-US"/>
+                              </w:rPr>
+                              <w:t>Obrázek</w:t>
+                            </w:r>
+                            <w:proofErr w:type="spellEnd"/>
+                            <w:r>
+                              <w:rPr>
+                                <w:sz w:val="18"/>
+                                <w:szCs w:val="18"/>
+                                <w:lang w:val="en-US"/>
+                              </w:rPr>
+                              <w:t xml:space="preserve"> </w:t>
+                            </w:r>
+                            <w:r>
+                              <w:rPr>
+                                <w:sz w:val="18"/>
+                                <w:szCs w:val="18"/>
+                                <w:lang w:val="en-US"/>
+                              </w:rPr>
+                              <w:t>2</w:t>
+                            </w:r>
+                            <w:r>
+                              <w:rPr>
+                                <w:sz w:val="18"/>
+                                <w:szCs w:val="18"/>
+                                <w:lang w:val="en-US"/>
+                              </w:rPr>
+                              <w:t xml:space="preserve">: </w:t>
+                            </w:r>
+                            <w:proofErr w:type="spellStart"/>
+                            <w:r>
+                              <w:rPr>
+                                <w:sz w:val="18"/>
+                                <w:szCs w:val="18"/>
+                                <w:lang w:val="en-US"/>
+                              </w:rPr>
+                              <w:t>Stránka</w:t>
+                            </w:r>
+                            <w:proofErr w:type="spellEnd"/>
+                            <w:r>
+                              <w:rPr>
+                                <w:sz w:val="18"/>
+                                <w:szCs w:val="18"/>
+                                <w:lang w:val="en-US"/>
+                              </w:rPr>
+                              <w:t xml:space="preserve"> pro </w:t>
+                            </w:r>
+                            <w:proofErr w:type="spellStart"/>
+                            <w:r>
+                              <w:rPr>
+                                <w:sz w:val="18"/>
+                                <w:szCs w:val="18"/>
+                                <w:lang w:val="en-US"/>
+                              </w:rPr>
+                              <w:t>úpravu</w:t>
+                            </w:r>
+                            <w:proofErr w:type="spellEnd"/>
+                            <w:r>
+                              <w:rPr>
+                                <w:sz w:val="18"/>
+                                <w:szCs w:val="18"/>
+                                <w:lang w:val="en-US"/>
+                              </w:rPr>
+                              <w:t xml:space="preserve"> </w:t>
+                            </w:r>
+                            <w:proofErr w:type="spellStart"/>
+                            <w:r>
+                              <w:rPr>
+                                <w:sz w:val="18"/>
+                                <w:szCs w:val="18"/>
+                                <w:lang w:val="en-US"/>
+                              </w:rPr>
+                              <w:t>údajů</w:t>
+                            </w:r>
+                            <w:proofErr w:type="spellEnd"/>
+                          </w:p>
+                        </w:txbxContent>
+                      </wps:txbx>
+                      <wps:bodyPr rot="0" vert="horz" wrap="square" lIns="91440" tIns="45720" rIns="91440" bIns="45720" anchor="t" anchorCtr="0">
+                        <a:noAutofit/>
+                      </wps:bodyPr>
+                    </wps:wsp>
+                  </a:graphicData>
+                </a:graphic>
+                <wp14:sizeRelH relativeFrom="margin">
+                  <wp14:pctWidth>40000</wp14:pctWidth>
+                </wp14:sizeRelH>
+                <wp14:sizeRelV relativeFrom="margin">
+                  <wp14:pctHeight>0</wp14:pctHeight>
+                </wp14:sizeRelV>
+              </wp:anchor>
+            </w:drawing>
+          </mc:Choice>
+          <mc:Fallback>
+            <w:pict>
+              <v:shape w14:anchorId="43322DC6" id="_x0000_s1027" type="#_x0000_t202" style="position:absolute;margin-left:145.5pt;margin-top:.3pt;width:185.9pt;height:19.5pt;z-index:251662336;visibility:visible;mso-wrap-style:square;mso-width-percent:400;mso-height-percent:0;mso-wrap-distance-left:9pt;mso-wrap-distance-top:3.6pt;mso-wrap-distance-right:9pt;mso-wrap-distance-bottom:3.6pt;mso-position-horizontal:absolute;mso-position-horizontal-relative:text;mso-position-vertical:absolute;mso-position-vertical-relative:text;mso-width-percent:400;mso-height-percent:0;mso-width-relative:margin;mso-height-relative:margin;v-text-anchor:top" o:gfxdata="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" filled="f" stroked="f">
+                <v:textbox>
+                  <w:txbxContent>
+                    <w:p>
+                      <w:pPr>
+                        <w:jc w:val="center"/>
+                        <w:rPr>
+                          <w:sz w:val="18"/>
+                          <w:szCs w:val="18"/>
+                          <w:lang w:val="en-US"/>
+                        </w:rPr>
+                      </w:pPr>
+                      <w:proofErr w:type="spellStart"/>
+                      <w:r>
+                        <w:rPr>
+                          <w:sz w:val="18"/>
+                          <w:szCs w:val="18"/>
+                          <w:lang w:val="en-US"/>
+                        </w:rPr>
+                        <w:t>Obrázek</w:t>
+                      </w:r>
+                      <w:proofErr w:type="spellEnd"/>
+                      <w:r>
+                        <w:rPr>
+                          <w:sz w:val="18"/>
+                          <w:szCs w:val="18"/>
+                          <w:lang w:val="en-US"/>
+                        </w:rPr>
+                        <w:t xml:space="preserve"> </w:t>
+                      </w:r>
+                      <w:r>
+                        <w:rPr>
+                          <w:sz w:val="18"/>
+                          <w:szCs w:val="18"/>
+                          <w:lang w:val="en-US"/>
+                        </w:rPr>
+                        <w:t>2</w:t>
+                      </w:r>
+                      <w:r>
+                        <w:rPr>
+                          <w:sz w:val="18"/>
+                          <w:szCs w:val="18"/>
+                          <w:lang w:val="en-US"/>
+                        </w:rPr>
+                        <w:t xml:space="preserve">: </w:t>
+                      </w:r>
+                      <w:proofErr w:type="spellStart"/>
+                      <w:r>
+                        <w:rPr>
+                          <w:sz w:val="18"/>
+                          <w:szCs w:val="18"/>
+                          <w:lang w:val="en-US"/>
+                        </w:rPr>
+                        <w:t>Stránka</w:t>
+                      </w:r>
+                      <w:proofErr w:type="spellEnd"/>
+                      <w:r>
+                        <w:rPr>
+                          <w:sz w:val="18"/>
+                          <w:szCs w:val="18"/>
+                          <w:lang w:val="en-US"/>
+                        </w:rPr>
+                        <w:t xml:space="preserve"> pro </w:t>
+                      </w:r>
+                      <w:proofErr w:type="spellStart"/>
+                      <w:r>
+                        <w:rPr>
+                          <w:sz w:val="18"/>
+                          <w:szCs w:val="18"/>
+                          <w:lang w:val="en-US"/>
+                        </w:rPr>
+                        <w:t>úpravu</w:t>
+                      </w:r>
+                      <w:proofErr w:type="spellEnd"/>
+                      <w:r>
+                        <w:rPr>
+                          <w:sz w:val="18"/>
+                          <w:szCs w:val="18"/>
+                          <w:lang w:val="en-US"/>
+                        </w:rPr>
+                        <w:t xml:space="preserve"> </w:t>
+                      </w:r>
+                      <w:proofErr w:type="spellStart"/>
+                      <w:r>
+                        <w:rPr>
+                          <w:sz w:val="18"/>
+                          <w:szCs w:val="18"/>
+                          <w:lang w:val="en-US"/>
+                        </w:rPr>
+                        <w:t>údajů</w:t>
+                      </w:r>
+                      <w:proofErr w:type="spellEnd"/>
+                    </w:p>
+                  </w:txbxContent>
+                </v:textbox>
+                <w10:wrap type="square"/>
+              </v:shape>
+            </w:pict>
+          </mc:Fallback>
+        </mc:AlternateContent>
+      </w:r>
+    </w:p>
     <w:p/>
     <w:p>
       <w:pPr>
-        <w:pStyle w:val="ListParagraph"/>
+        <w:pStyle w:val="Odstavecseseznamem"/>
         <w:numPr>
           <w:ilvl w:val="0"/>
           <w:numId w:val="5"/>
@@ -438,7 +902,7 @@
     </w:p>
     <w:p>
       <w:pPr>
-        <w:pStyle w:val="ListParagraph"/>
+        <w:pStyle w:val="Odstavecseseznamem"/>
         <w:numPr>
           <w:ilvl w:val="1"/>
           <w:numId w:val="5"/>
@@ -463,7 +927,7 @@
     </w:p>
     <w:p>
       <w:pPr>
-        <w:pStyle w:val="ListParagraph"/>
+        <w:pStyle w:val="Odstavecseseznamem"/>
         <w:numPr>
           <w:ilvl w:val="0"/>
           <w:numId w:val="4"/>
@@ -495,7 +959,7 @@
     </w:p>
     <w:p>
       <w:pPr>
-        <w:pStyle w:val="ListParagraph"/>
+        <w:pStyle w:val="Odstavecseseznamem"/>
         <w:numPr>
           <w:ilvl w:val="0"/>
           <w:numId w:val="4"/>
@@ -529,7 +993,7 @@
     </w:p>
     <w:p>
       <w:pPr>
-        <w:pStyle w:val="ListParagraph"/>
+        <w:pStyle w:val="Odstavecseseznamem"/>
         <w:numPr>
           <w:ilvl w:val="0"/>
           <w:numId w:val="4"/>
@@ -552,18 +1016,12 @@
         <w:t xml:space="preserve"> – zde </w:t>
       </w:r>
       <w:r>
-        <w:t xml:space="preserve">je možné změnit </w:t>
-      </w:r>
-      <w:r>
-        <w:t>příjmení</w:t>
-      </w:r>
-      <w:r>
-        <w:t xml:space="preserve"> uživatele.</w:t>
-      </w:r>
-    </w:p>
-    <w:p>
-      <w:pPr>
-        <w:pStyle w:val="ListParagraph"/>
+        <w:t>je možné změnit příjmení uživatele.</w:t>
+      </w:r>
+    </w:p>
+    <w:p>
+      <w:pPr>
+        <w:pStyle w:val="Odstavecseseznamem"/>
         <w:numPr>
           <w:ilvl w:val="0"/>
           <w:numId w:val="4"/>
@@ -586,18 +1044,12 @@
         <w:t xml:space="preserve"> – zde </w:t>
       </w:r>
       <w:r>
-        <w:t xml:space="preserve">je možné změnit </w:t>
-      </w:r>
-      <w:r>
-        <w:t>email</w:t>
-      </w:r>
-      <w:r>
-        <w:t xml:space="preserve"> uživatele.</w:t>
-      </w:r>
-    </w:p>
-    <w:p>
-      <w:pPr>
-        <w:pStyle w:val="ListParagraph"/>
+        <w:t>je možné změnit email uživatele.</w:t>
+      </w:r>
+    </w:p>
+    <w:p>
+      <w:pPr>
+        <w:pStyle w:val="Odstavecseseznamem"/>
         <w:numPr>
           <w:ilvl w:val="0"/>
           <w:numId w:val="4"/>
@@ -620,13 +1072,7 @@
         <w:t xml:space="preserve"> – zde </w:t>
       </w:r>
       <w:r>
-        <w:t xml:space="preserve">je možné změnit </w:t>
-      </w:r>
-      <w:r>
-        <w:t>telefonní číslo</w:t>
-      </w:r>
-      <w:r>
-        <w:t xml:space="preserve"> uživatele.</w:t>
+        <w:t>je možné změnit telefonní číslo uživatele.</w:t>
       </w:r>
     </w:p>
     <w:p>
@@ -661,7 +1107,7 @@
     </w:p>
     <w:p>
       <w:pPr>
-        <w:pStyle w:val="ListParagraph"/>
+        <w:pStyle w:val="Odstavecseseznamem"/>
         <w:numPr>
           <w:ilvl w:val="1"/>
           <w:numId w:val="5"/>
@@ -686,7 +1132,7 @@
     </w:p>
     <w:p>
       <w:pPr>
-        <w:pStyle w:val="ListParagraph"/>
+        <w:pStyle w:val="Odstavecseseznamem"/>
         <w:numPr>
           <w:ilvl w:val="0"/>
           <w:numId w:val="4"/>
@@ -718,7 +1164,7 @@
     </w:p>
     <w:p>
       <w:pPr>
-        <w:pStyle w:val="ListParagraph"/>
+        <w:pStyle w:val="Odstavecseseznamem"/>
         <w:numPr>
           <w:ilvl w:val="0"/>
           <w:numId w:val="4"/>
@@ -749,7 +1195,7 @@
     </w:p>
     <w:p>
       <w:pPr>
-        <w:pStyle w:val="ListParagraph"/>
+        <w:pStyle w:val="Odstavecseseznamem"/>
         <w:rPr>
           <w:b/>
           <w:bCs/>
@@ -768,31 +1214,13 @@
         <w:t>y hesla</w:t>
       </w:r>
       <w:r>
-        <w:t xml:space="preserve"> je nutné zadat </w:t>
-      </w:r>
-      <w:r>
-        <w:t xml:space="preserve">aktuální </w:t>
-      </w:r>
-      <w:r>
-        <w:t>heslo uživatele.</w:t>
-      </w:r>
-    </w:p>
-    <w:p>
-      <w:r>
-        <w:t>P</w:t>
-      </w:r>
-      <w:r>
-        <w:t>okud je zadáno správné heslo, kliknutím na tlačítko „Změnit heslo“, provedete změny.</w:t>
-      </w:r>
-    </w:p>
-    <w:p>
-      <w:pPr>
-        <w:rPr>
-          <w:b/>
-          <w:bCs/>
-          <w:u w:val="single"/>
-        </w:rPr>
-      </w:pPr>
+        <w:t xml:space="preserve"> je nutné zadat aktuální heslo uživatele.</w:t>
+      </w:r>
+    </w:p>
+    <w:p>
+      <w:r>
+        <w:t>Pokud je zadáno správné heslo, kliknutím na tlačítko „Změnit heslo“, provedete změny.</w:t>
+      </w:r>
     </w:p>
     <w:p>
       <w:pPr>
@@ -1788,18 +2216,18 @@
     <w:lsdException w:name="Unresolved Mention" w:semiHidden="1" w:unhideWhenUsed="1"/>
     <w:lsdException w:name="Smart Link" w:semiHidden="1" w:unhideWhenUsed="1"/>
   </w:latentStyles>
-  <w:style w:type="paragraph" w:default="1" w:styleId="Normal">
+  <w:style w:type="paragraph" w:default="1" w:styleId="Normln">
     <w:name w:val="Normal"/>
     <w:qFormat/>
     <w:rsid w:val="006E149D"/>
   </w:style>
-  <w:style w:type="character" w:default="1" w:styleId="DefaultParagraphFont">
+  <w:style w:type="character" w:default="1" w:styleId="Standardnpsmoodstavce">
     <w:name w:val="Default Paragraph Font"/>
     <w:uiPriority w:val="1"/>
     <w:semiHidden/>
     <w:unhideWhenUsed/>
   </w:style>
-  <w:style w:type="table" w:default="1" w:styleId="TableNormal">
+  <w:style w:type="table" w:default="1" w:styleId="Normlntabulka">
     <w:name w:val="Normal Table"/>
     <w:uiPriority w:val="99"/>
     <w:semiHidden/>
@@ -1814,17 +2242,17 @@
       </w:tblCellMar>
     </w:tblPr>
   </w:style>
-  <w:style w:type="numbering" w:default="1" w:styleId="NoList">
+  <w:style w:type="numbering" w:default="1" w:styleId="Bezseznamu">
     <w:name w:val="No List"/>
     <w:uiPriority w:val="99"/>
     <w:semiHidden/>
     <w:unhideWhenUsed/>
   </w:style>
-  <w:style w:type="paragraph" w:styleId="Title">
+  <w:style w:type="paragraph" w:styleId="Nzev">
     <w:name w:val="Title"/>
-    <w:basedOn w:val="Normal"/>
-    <w:next w:val="Normal"/>
-    <w:link w:val="TitleChar"/>
+    <w:basedOn w:val="Normln"/>
+    <w:next w:val="Normln"/>
+    <w:link w:val="NzevChar"/>
     <w:uiPriority w:val="10"/>
     <w:qFormat/>
     <w:rsid w:val="00BE2007"/>
@@ -1840,10 +2268,10 @@
       <w:szCs w:val="56"/>
     </w:rPr>
   </w:style>
-  <w:style w:type="character" w:customStyle="1" w:styleId="TitleChar">
-    <w:name w:val="Title Char"/>
-    <w:basedOn w:val="DefaultParagraphFont"/>
-    <w:link w:val="Title"/>
+  <w:style w:type="character" w:customStyle="1" w:styleId="NzevChar">
+    <w:name w:val="Název Char"/>
+    <w:basedOn w:val="Standardnpsmoodstavce"/>
+    <w:link w:val="Nzev"/>
     <w:uiPriority w:val="10"/>
     <w:rsid w:val="00BE2007"/>
     <w:rPr>
@@ -1854,9 +2282,9 @@
       <w:szCs w:val="56"/>
     </w:rPr>
   </w:style>
-  <w:style w:type="paragraph" w:styleId="ListParagraph">
+  <w:style w:type="paragraph" w:styleId="Odstavecseseznamem">
     <w:name w:val="List Paragraph"/>
-    <w:basedOn w:val="Normal"/>
+    <w:basedOn w:val="Normln"/>
     <w:uiPriority w:val="34"/>
     <w:qFormat/>
     <w:rsid w:val="00920308"/>
@@ -1865,10 +2293,10 @@
       <w:contextualSpacing/>
     </w:pPr>
   </w:style>
-  <w:style w:type="paragraph" w:styleId="Header">
+  <w:style w:type="paragraph" w:styleId="Zhlav">
     <w:name w:val="header"/>
-    <w:basedOn w:val="Normal"/>
-    <w:link w:val="HeaderChar"/>
+    <w:basedOn w:val="Normln"/>
+    <w:link w:val="ZhlavChar"/>
     <w:uiPriority w:val="99"/>
     <w:unhideWhenUsed/>
     <w:rsid w:val="008515E2"/>
@@ -1880,17 +2308,17 @@
       <w:spacing w:after="0" w:line="240" w:lineRule="auto"/>
     </w:pPr>
   </w:style>
-  <w:style w:type="character" w:customStyle="1" w:styleId="HeaderChar">
-    <w:name w:val="Header Char"/>
-    <w:basedOn w:val="DefaultParagraphFont"/>
-    <w:link w:val="Header"/>
+  <w:style w:type="character" w:customStyle="1" w:styleId="ZhlavChar">
+    <w:name w:val="Záhlaví Char"/>
+    <w:basedOn w:val="Standardnpsmoodstavce"/>
+    <w:link w:val="Zhlav"/>
     <w:uiPriority w:val="99"/>
     <w:rsid w:val="008515E2"/>
   </w:style>
-  <w:style w:type="paragraph" w:styleId="Footer">
+  <w:style w:type="paragraph" w:styleId="Zpat">
     <w:name w:val="footer"/>
-    <w:basedOn w:val="Normal"/>
-    <w:link w:val="FooterChar"/>
+    <w:basedOn w:val="Normln"/>
+    <w:link w:val="ZpatChar"/>
     <w:uiPriority w:val="99"/>
     <w:unhideWhenUsed/>
     <w:rsid w:val="008515E2"/>
@@ -1902,10 +2330,10 @@
       <w:spacing w:after="0" w:line="240" w:lineRule="auto"/>
     </w:pPr>
   </w:style>
-  <w:style w:type="character" w:customStyle="1" w:styleId="FooterChar">
-    <w:name w:val="Footer Char"/>
-    <w:basedOn w:val="DefaultParagraphFont"/>
-    <w:link w:val="Footer"/>
+  <w:style w:type="character" w:customStyle="1" w:styleId="ZpatChar">
+    <w:name w:val="Zápatí Char"/>
+    <w:basedOn w:val="Standardnpsmoodstavce"/>
+    <w:link w:val="Zpat"/>
     <w:uiPriority w:val="99"/>
     <w:rsid w:val="008515E2"/>
   </w:style>

</xml_diff>